<commit_message>
Modificacion del Papper, agregado de un diagrama de clases v1, arreglo de nivel 1
</commit_message>
<xml_diff>
--- a/Documentacion/Papper.docx
+++ b/Documentacion/Papper.docx
@@ -143,6 +143,25 @@
       <w:pPr>
         <w:rPr>
           <w:rFonts w:cstheme="minorHAnsi"/>
+          <w:sz w:val="32"/>
+          <w:szCs w:val="32"/>
+          <w:u w:val="single"/>
+        </w:rPr>
+      </w:pPr>
+      <w:r>
+        <w:rPr>
+          <w:rFonts w:cstheme="minorHAnsi"/>
+          <w:sz w:val="32"/>
+          <w:szCs w:val="32"/>
+          <w:u w:val="single"/>
+        </w:rPr>
+        <w:t>Resumen</w:t>
+      </w:r>
+    </w:p>
+    <w:p>
+      <w:pPr>
+        <w:rPr>
+          <w:rFonts w:cstheme="minorHAnsi"/>
           <w:sz w:val="28"/>
           <w:szCs w:val="28"/>
         </w:rPr>
@@ -432,21 +451,23 @@
           <w:u w:val="single"/>
           <w:lang w:val="en-US"/>
         </w:rPr>
-        <w:t>Translation:</w:t>
-      </w:r>
-    </w:p>
-    <w:p>
-      <w:pPr>
-        <w:rPr>
-          <w:rFonts w:cstheme="minorHAnsi"/>
-          <w:sz w:val="28"/>
-          <w:szCs w:val="28"/>
-          <w:lang w:val="en-US"/>
-        </w:rPr>
-      </w:pPr>
-      <w:r>
-        <w:rPr>
-          <w:rFonts w:cstheme="minorHAnsi"/>
+        <w:t>Abstract</w:t>
+      </w:r>
+    </w:p>
+    <w:p>
+      <w:pPr>
+        <w:rPr>
+          <w:rFonts w:cstheme="minorHAnsi"/>
+          <w:i/>
+          <w:sz w:val="28"/>
+          <w:szCs w:val="28"/>
+          <w:lang w:val="en-US"/>
+        </w:rPr>
+      </w:pPr>
+      <w:r>
+        <w:rPr>
+          <w:rFonts w:cstheme="minorHAnsi"/>
+          <w:i/>
           <w:sz w:val="28"/>
           <w:szCs w:val="28"/>
           <w:lang w:val="en-US"/>
@@ -456,6 +477,7 @@
       <w:r>
         <w:rPr>
           <w:rFonts w:cstheme="minorHAnsi"/>
+          <w:i/>
           <w:sz w:val="28"/>
           <w:szCs w:val="28"/>
           <w:lang w:val="en-US"/>
@@ -465,6 +487,7 @@
       <w:r>
         <w:rPr>
           <w:rFonts w:cstheme="minorHAnsi"/>
+          <w:i/>
           <w:sz w:val="28"/>
           <w:szCs w:val="28"/>
           <w:lang w:val="en-US"/>
@@ -474,6 +497,7 @@
       <w:r>
         <w:rPr>
           <w:rFonts w:cstheme="minorHAnsi"/>
+          <w:i/>
           <w:sz w:val="28"/>
           <w:szCs w:val="28"/>
           <w:lang w:val="en-US"/>
@@ -485,14 +509,16 @@
       <w:pPr>
         <w:rPr>
           <w:rFonts w:cstheme="minorHAnsi"/>
-          <w:sz w:val="28"/>
-          <w:szCs w:val="28"/>
-          <w:lang w:val="en-US"/>
-        </w:rPr>
-      </w:pPr>
-      <w:r>
-        <w:rPr>
-          <w:rFonts w:cstheme="minorHAnsi"/>
+          <w:i/>
+          <w:sz w:val="28"/>
+          <w:szCs w:val="28"/>
+          <w:lang w:val="en-US"/>
+        </w:rPr>
+      </w:pPr>
+      <w:r>
+        <w:rPr>
+          <w:rFonts w:cstheme="minorHAnsi"/>
+          <w:i/>
           <w:sz w:val="28"/>
           <w:szCs w:val="28"/>
           <w:lang w:val="en-US"/>
@@ -504,14 +530,16 @@
       <w:pPr>
         <w:rPr>
           <w:rFonts w:cstheme="minorHAnsi"/>
-          <w:sz w:val="28"/>
-          <w:szCs w:val="28"/>
-          <w:lang w:val="en-US"/>
-        </w:rPr>
-      </w:pPr>
-      <w:r>
-        <w:rPr>
-          <w:rFonts w:cstheme="minorHAnsi"/>
+          <w:i/>
+          <w:sz w:val="28"/>
+          <w:szCs w:val="28"/>
+          <w:lang w:val="en-US"/>
+        </w:rPr>
+      </w:pPr>
+      <w:r>
+        <w:rPr>
+          <w:rFonts w:cstheme="minorHAnsi"/>
+          <w:i/>
           <w:sz w:val="28"/>
           <w:szCs w:val="28"/>
           <w:lang w:val="en-US"/>
@@ -521,6 +549,7 @@
       <w:r>
         <w:rPr>
           <w:rFonts w:cstheme="minorHAnsi"/>
+          <w:i/>
           <w:sz w:val="28"/>
           <w:szCs w:val="28"/>
           <w:lang w:val="en-US"/>
@@ -530,17 +559,30 @@
       <w:r>
         <w:rPr>
           <w:rFonts w:cstheme="minorHAnsi"/>
-          <w:sz w:val="28"/>
-          <w:szCs w:val="28"/>
-          <w:lang w:val="en-US"/>
-        </w:rPr>
-        <w:t>A million light years from Earth, we find our character Alien, who struggled with his spacecraft on an emergency flight and landed on an unknown planet. His mission on the first level is to arm himself with courage and dodge various objects that fall from the heights, in order to collect the lost pieces of his ship and be able to embark the trip back to his home. When you get it, and again in your ship, you must avoid the space meteorites that complicate your return and fly to your planet.</w:t>
-      </w:r>
-    </w:p>
-    <w:p>
-      <w:pPr>
-        <w:rPr>
-          <w:rFonts w:cstheme="minorHAnsi"/>
+          <w:i/>
+          <w:sz w:val="28"/>
+          <w:szCs w:val="28"/>
+          <w:lang w:val="en-US"/>
+        </w:rPr>
+        <w:t xml:space="preserve">A million light years from Earth, we find our character Alien, who struggled with his spacecraft on an emergency flight and landed on an unknown planet. His mission on the first level is to arm himself with courage and dodge various objects that fall from the heights, in order to collect the lost pieces of his ship and be able to embark the trip back to his </w:t>
+      </w:r>
+      <w:r>
+        <w:rPr>
+          <w:rFonts w:cstheme="minorHAnsi"/>
+          <w:i/>
+          <w:sz w:val="28"/>
+          <w:szCs w:val="28"/>
+          <w:lang w:val="en-US"/>
+        </w:rPr>
+        <w:lastRenderedPageBreak/>
+        <w:t>home. When you get it, and again in your ship, you must avoid the space meteorites that complicate your return and fly to your planet.</w:t>
+      </w:r>
+    </w:p>
+    <w:p>
+      <w:pPr>
+        <w:rPr>
+          <w:rFonts w:cstheme="minorHAnsi"/>
+          <w:i/>
           <w:sz w:val="24"/>
           <w:szCs w:val="24"/>
           <w:lang w:val="en-US"/>
@@ -549,16 +591,17 @@
       <w:r>
         <w:rPr>
           <w:rFonts w:cstheme="minorHAnsi"/>
+          <w:i/>
           <w:sz w:val="24"/>
           <w:szCs w:val="24"/>
           <w:lang w:val="en-US"/>
         </w:rPr>
-        <w:lastRenderedPageBreak/>
         <w:t>Key words: -Programming, Pyt</w:t>
       </w:r>
       <w:r>
         <w:rPr>
           <w:rFonts w:cstheme="minorHAnsi"/>
+          <w:i/>
           <w:sz w:val="24"/>
           <w:szCs w:val="24"/>
           <w:lang w:val="en-US"/>
@@ -568,6 +611,7 @@
       <w:r>
         <w:rPr>
           <w:rFonts w:cstheme="minorHAnsi"/>
+          <w:i/>
           <w:sz w:val="24"/>
           <w:szCs w:val="24"/>
           <w:lang w:val="en-US"/>
@@ -581,7 +625,6 @@
           <w:rFonts w:cstheme="minorHAnsi"/>
           <w:sz w:val="24"/>
           <w:szCs w:val="24"/>
-          <w:lang w:val="en-US"/>
         </w:rPr>
       </w:pPr>
       <w:r>
@@ -1646,31 +1689,35 @@
           <w:rFonts w:cstheme="minorHAnsi"/>
           <w:sz w:val="32"/>
           <w:szCs w:val="32"/>
-        </w:rPr>
-      </w:pPr>
-      <w:proofErr w:type="spellStart"/>
+          <w:u w:val="single"/>
+          <w:lang w:val="en-US"/>
+        </w:rPr>
+      </w:pPr>
       <w:r>
         <w:rPr>
           <w:rFonts w:cstheme="minorHAnsi"/>
           <w:sz w:val="32"/>
           <w:szCs w:val="32"/>
-        </w:rPr>
-        <w:t>Translate</w:t>
-      </w:r>
-      <w:proofErr w:type="spellEnd"/>
-    </w:p>
-    <w:p>
-      <w:pPr>
-        <w:rPr>
-          <w:rFonts w:cstheme="minorHAnsi"/>
-          <w:sz w:val="28"/>
-          <w:szCs w:val="32"/>
-          <w:lang w:val="en-US"/>
-        </w:rPr>
-      </w:pPr>
-      <w:r>
-        <w:rPr>
-          <w:rFonts w:cstheme="minorHAnsi"/>
+          <w:u w:val="single"/>
+          <w:lang w:val="en-US"/>
+        </w:rPr>
+        <w:t>Introduction</w:t>
+      </w:r>
+    </w:p>
+    <w:p>
+      <w:pPr>
+        <w:rPr>
+          <w:rFonts w:cstheme="minorHAnsi"/>
+          <w:i/>
+          <w:sz w:val="28"/>
+          <w:szCs w:val="32"/>
+          <w:lang w:val="en-US"/>
+        </w:rPr>
+      </w:pPr>
+      <w:r>
+        <w:rPr>
+          <w:rFonts w:cstheme="minorHAnsi"/>
+          <w:i/>
           <w:sz w:val="28"/>
           <w:szCs w:val="32"/>
           <w:lang w:val="en-US"/>
@@ -1682,14 +1729,16 @@
       <w:pPr>
         <w:rPr>
           <w:rFonts w:cstheme="minorHAnsi"/>
-          <w:sz w:val="28"/>
-          <w:szCs w:val="32"/>
-          <w:lang w:val="en-US"/>
-        </w:rPr>
-      </w:pPr>
-      <w:r>
-        <w:rPr>
-          <w:rFonts w:cstheme="minorHAnsi"/>
+          <w:i/>
+          <w:sz w:val="28"/>
+          <w:szCs w:val="32"/>
+          <w:lang w:val="en-US"/>
+        </w:rPr>
+      </w:pPr>
+      <w:r>
+        <w:rPr>
+          <w:rFonts w:cstheme="minorHAnsi"/>
+          <w:i/>
           <w:sz w:val="28"/>
           <w:szCs w:val="32"/>
           <w:lang w:val="en-US"/>
@@ -1701,14 +1750,16 @@
       <w:pPr>
         <w:rPr>
           <w:rFonts w:cstheme="minorHAnsi"/>
-          <w:sz w:val="28"/>
-          <w:szCs w:val="32"/>
-          <w:lang w:val="en-US"/>
-        </w:rPr>
-      </w:pPr>
-      <w:r>
-        <w:rPr>
-          <w:rFonts w:cstheme="minorHAnsi"/>
+          <w:i/>
+          <w:sz w:val="28"/>
+          <w:szCs w:val="32"/>
+          <w:lang w:val="en-US"/>
+        </w:rPr>
+      </w:pPr>
+      <w:r>
+        <w:rPr>
+          <w:rFonts w:cstheme="minorHAnsi"/>
+          <w:i/>
           <w:sz w:val="28"/>
           <w:szCs w:val="32"/>
           <w:lang w:val="en-US"/>
@@ -1718,6 +1769,7 @@
       <w:r>
         <w:rPr>
           <w:rFonts w:cstheme="minorHAnsi"/>
+          <w:i/>
           <w:sz w:val="28"/>
           <w:szCs w:val="32"/>
           <w:lang w:val="en-US"/>
@@ -1729,14 +1781,16 @@
       <w:pPr>
         <w:rPr>
           <w:rFonts w:cstheme="minorHAnsi"/>
-          <w:sz w:val="28"/>
-          <w:szCs w:val="32"/>
-          <w:lang w:val="en-US"/>
-        </w:rPr>
-      </w:pPr>
-      <w:r>
-        <w:rPr>
-          <w:rFonts w:cstheme="minorHAnsi"/>
+          <w:i/>
+          <w:sz w:val="28"/>
+          <w:szCs w:val="32"/>
+          <w:lang w:val="en-US"/>
+        </w:rPr>
+      </w:pPr>
+      <w:r>
+        <w:rPr>
+          <w:rFonts w:cstheme="minorHAnsi"/>
+          <w:i/>
           <w:sz w:val="28"/>
           <w:szCs w:val="32"/>
           <w:lang w:val="en-US"/>
@@ -1748,14 +1802,16 @@
       <w:pPr>
         <w:rPr>
           <w:rFonts w:cstheme="minorHAnsi"/>
-          <w:sz w:val="28"/>
-          <w:szCs w:val="32"/>
-          <w:lang w:val="en-US"/>
-        </w:rPr>
-      </w:pPr>
-      <w:r>
-        <w:rPr>
-          <w:rFonts w:cstheme="minorHAnsi"/>
+          <w:i/>
+          <w:sz w:val="28"/>
+          <w:szCs w:val="32"/>
+          <w:lang w:val="en-US"/>
+        </w:rPr>
+      </w:pPr>
+      <w:r>
+        <w:rPr>
+          <w:rFonts w:cstheme="minorHAnsi"/>
+          <w:i/>
           <w:sz w:val="28"/>
           <w:szCs w:val="32"/>
           <w:lang w:val="en-US"/>
@@ -1767,14 +1823,16 @@
       <w:pPr>
         <w:rPr>
           <w:rFonts w:cstheme="minorHAnsi"/>
-          <w:sz w:val="28"/>
-          <w:szCs w:val="32"/>
-          <w:lang w:val="en-US"/>
-        </w:rPr>
-      </w:pPr>
-      <w:r>
-        <w:rPr>
-          <w:rFonts w:cstheme="minorHAnsi"/>
+          <w:i/>
+          <w:sz w:val="28"/>
+          <w:szCs w:val="32"/>
+          <w:lang w:val="en-US"/>
+        </w:rPr>
+      </w:pPr>
+      <w:r>
+        <w:rPr>
+          <w:rFonts w:cstheme="minorHAnsi"/>
+          <w:i/>
           <w:sz w:val="28"/>
           <w:szCs w:val="32"/>
           <w:lang w:val="en-US"/>
@@ -1786,14 +1844,16 @@
       <w:pPr>
         <w:rPr>
           <w:rFonts w:cstheme="minorHAnsi"/>
-          <w:sz w:val="28"/>
-          <w:szCs w:val="32"/>
-          <w:lang w:val="en-US"/>
-        </w:rPr>
-      </w:pPr>
-      <w:r>
-        <w:rPr>
-          <w:rFonts w:cstheme="minorHAnsi"/>
+          <w:i/>
+          <w:sz w:val="28"/>
+          <w:szCs w:val="32"/>
+          <w:lang w:val="en-US"/>
+        </w:rPr>
+      </w:pPr>
+      <w:r>
+        <w:rPr>
+          <w:rFonts w:cstheme="minorHAnsi"/>
+          <w:i/>
           <w:sz w:val="28"/>
           <w:szCs w:val="32"/>
           <w:lang w:val="en-US"/>
@@ -1803,6 +1863,7 @@
       <w:r>
         <w:rPr>
           <w:rFonts w:cstheme="minorHAnsi"/>
+          <w:i/>
           <w:sz w:val="28"/>
           <w:szCs w:val="32"/>
           <w:lang w:val="en-US"/>
@@ -1814,6 +1875,7 @@
       <w:r>
         <w:rPr>
           <w:rFonts w:cstheme="minorHAnsi"/>
+          <w:i/>
           <w:sz w:val="28"/>
           <w:szCs w:val="32"/>
           <w:lang w:val="en-US"/>
@@ -1824,6 +1886,7 @@
       <w:r>
         <w:rPr>
           <w:rFonts w:cstheme="minorHAnsi"/>
+          <w:i/>
           <w:sz w:val="28"/>
           <w:szCs w:val="32"/>
           <w:lang w:val="en-US"/>
@@ -1834,6 +1897,7 @@
       <w:r>
         <w:rPr>
           <w:rFonts w:cstheme="minorHAnsi"/>
+          <w:i/>
           <w:sz w:val="28"/>
           <w:szCs w:val="32"/>
           <w:lang w:val="en-US"/>
@@ -1844,6 +1908,7 @@
       <w:r>
         <w:rPr>
           <w:rFonts w:cstheme="minorHAnsi"/>
+          <w:i/>
           <w:sz w:val="28"/>
           <w:szCs w:val="32"/>
           <w:lang w:val="en-US"/>
@@ -1855,14 +1920,16 @@
       <w:pPr>
         <w:rPr>
           <w:rFonts w:cstheme="minorHAnsi"/>
-          <w:sz w:val="28"/>
-          <w:szCs w:val="32"/>
-          <w:lang w:val="en-US"/>
-        </w:rPr>
-      </w:pPr>
-      <w:r>
-        <w:rPr>
-          <w:rFonts w:cstheme="minorHAnsi"/>
+          <w:i/>
+          <w:sz w:val="28"/>
+          <w:szCs w:val="32"/>
+          <w:lang w:val="en-US"/>
+        </w:rPr>
+      </w:pPr>
+      <w:r>
+        <w:rPr>
+          <w:rFonts w:cstheme="minorHAnsi"/>
+          <w:i/>
           <w:sz w:val="28"/>
           <w:szCs w:val="32"/>
           <w:lang w:val="en-US"/>
@@ -1874,14 +1941,16 @@
       <w:pPr>
         <w:rPr>
           <w:rFonts w:cstheme="minorHAnsi"/>
-          <w:sz w:val="28"/>
-          <w:szCs w:val="32"/>
-          <w:lang w:val="en-US"/>
-        </w:rPr>
-      </w:pPr>
-      <w:r>
-        <w:rPr>
-          <w:rFonts w:cstheme="minorHAnsi"/>
+          <w:i/>
+          <w:sz w:val="28"/>
+          <w:szCs w:val="32"/>
+          <w:lang w:val="en-US"/>
+        </w:rPr>
+      </w:pPr>
+      <w:r>
+        <w:rPr>
+          <w:rFonts w:cstheme="minorHAnsi"/>
+          <w:i/>
           <w:sz w:val="28"/>
           <w:szCs w:val="32"/>
           <w:lang w:val="en-US"/>
@@ -1892,6 +1961,7 @@
       <w:r>
         <w:rPr>
           <w:rFonts w:cstheme="minorHAnsi"/>
+          <w:i/>
           <w:sz w:val="28"/>
           <w:szCs w:val="32"/>
           <w:lang w:val="en-US"/>
@@ -1902,6 +1972,7 @@
       <w:r>
         <w:rPr>
           <w:rFonts w:cstheme="minorHAnsi"/>
+          <w:i/>
           <w:sz w:val="28"/>
           <w:szCs w:val="32"/>
           <w:lang w:val="en-US"/>
@@ -1913,14 +1984,16 @@
       <w:pPr>
         <w:rPr>
           <w:rFonts w:cstheme="minorHAnsi"/>
-          <w:sz w:val="28"/>
-          <w:szCs w:val="32"/>
-          <w:lang w:val="en-US"/>
-        </w:rPr>
-      </w:pPr>
-      <w:r>
-        <w:rPr>
-          <w:rFonts w:cstheme="minorHAnsi"/>
+          <w:i/>
+          <w:sz w:val="28"/>
+          <w:szCs w:val="32"/>
+          <w:lang w:val="en-US"/>
+        </w:rPr>
+      </w:pPr>
+      <w:r>
+        <w:rPr>
+          <w:rFonts w:cstheme="minorHAnsi"/>
+          <w:i/>
           <w:sz w:val="28"/>
           <w:szCs w:val="32"/>
           <w:lang w:val="en-US"/>
@@ -1932,14 +2005,16 @@
       <w:pPr>
         <w:rPr>
           <w:rFonts w:cstheme="minorHAnsi"/>
-          <w:sz w:val="28"/>
-          <w:szCs w:val="32"/>
-          <w:lang w:val="en-US"/>
-        </w:rPr>
-      </w:pPr>
-      <w:r>
-        <w:rPr>
-          <w:rFonts w:cstheme="minorHAnsi"/>
+          <w:i/>
+          <w:sz w:val="28"/>
+          <w:szCs w:val="32"/>
+          <w:lang w:val="en-US"/>
+        </w:rPr>
+      </w:pPr>
+      <w:r>
+        <w:rPr>
+          <w:rFonts w:cstheme="minorHAnsi"/>
+          <w:i/>
           <w:sz w:val="28"/>
           <w:szCs w:val="32"/>
           <w:lang w:val="en-US"/>
@@ -1951,14 +2026,16 @@
       <w:pPr>
         <w:rPr>
           <w:rFonts w:cstheme="minorHAnsi"/>
-          <w:sz w:val="28"/>
-          <w:szCs w:val="32"/>
-          <w:lang w:val="en-US"/>
-        </w:rPr>
-      </w:pPr>
-      <w:r>
-        <w:rPr>
-          <w:rFonts w:cstheme="minorHAnsi"/>
+          <w:i/>
+          <w:sz w:val="28"/>
+          <w:szCs w:val="32"/>
+          <w:lang w:val="en-US"/>
+        </w:rPr>
+      </w:pPr>
+      <w:r>
+        <w:rPr>
+          <w:rFonts w:cstheme="minorHAnsi"/>
+          <w:i/>
           <w:sz w:val="28"/>
           <w:szCs w:val="32"/>
           <w:lang w:val="en-US"/>
@@ -1970,14 +2047,16 @@
       <w:pPr>
         <w:rPr>
           <w:rFonts w:cstheme="minorHAnsi"/>
-          <w:sz w:val="28"/>
-          <w:szCs w:val="32"/>
-          <w:lang w:val="en-US"/>
-        </w:rPr>
-      </w:pPr>
-      <w:r>
-        <w:rPr>
-          <w:rFonts w:cstheme="minorHAnsi"/>
+          <w:i/>
+          <w:sz w:val="28"/>
+          <w:szCs w:val="32"/>
+          <w:lang w:val="en-US"/>
+        </w:rPr>
+      </w:pPr>
+      <w:r>
+        <w:rPr>
+          <w:rFonts w:cstheme="minorHAnsi"/>
+          <w:i/>
           <w:sz w:val="28"/>
           <w:szCs w:val="32"/>
           <w:lang w:val="en-US"/>
@@ -1988,6 +2067,7 @@
       <w:r>
         <w:rPr>
           <w:rFonts w:cstheme="minorHAnsi"/>
+          <w:i/>
           <w:sz w:val="28"/>
           <w:szCs w:val="32"/>
           <w:lang w:val="en-US"/>
@@ -1998,6 +2078,7 @@
       <w:r>
         <w:rPr>
           <w:rFonts w:cstheme="minorHAnsi"/>
+          <w:i/>
           <w:sz w:val="28"/>
           <w:szCs w:val="32"/>
           <w:lang w:val="en-US"/>
@@ -2008,6 +2089,7 @@
       <w:r>
         <w:rPr>
           <w:rFonts w:cstheme="minorHAnsi"/>
+          <w:i/>
           <w:sz w:val="28"/>
           <w:szCs w:val="32"/>
           <w:lang w:val="en-US"/>
@@ -2018,6 +2100,7 @@
       <w:r>
         <w:rPr>
           <w:rFonts w:cstheme="minorHAnsi"/>
+          <w:i/>
           <w:sz w:val="28"/>
           <w:szCs w:val="32"/>
           <w:lang w:val="en-US"/>
@@ -2033,6 +2116,7 @@
           <w:sz w:val="36"/>
           <w:szCs w:val="36"/>
           <w:u w:val="single"/>
+          <w:lang w:val="en-US"/>
         </w:rPr>
       </w:pPr>
     </w:p>
@@ -2212,6 +2296,198 @@
           <w:rFonts w:cstheme="minorHAnsi"/>
           <w:sz w:val="32"/>
           <w:szCs w:val="32"/>
+          <w:u w:val="single"/>
+        </w:rPr>
+      </w:pPr>
+      <w:r>
+        <w:rPr>
+          <w:rFonts w:cstheme="minorHAnsi"/>
+          <w:sz w:val="32"/>
+          <w:szCs w:val="32"/>
+          <w:u w:val="single"/>
+        </w:rPr>
+        <w:t>Consideraciones técnicas</w:t>
+      </w:r>
+    </w:p>
+    <w:p>
+      <w:pPr>
+        <w:rPr>
+          <w:rFonts w:cstheme="minorHAnsi"/>
+          <w:sz w:val="28"/>
+          <w:szCs w:val="28"/>
+        </w:rPr>
+      </w:pPr>
+      <w:r>
+        <w:rPr>
+          <w:rFonts w:cstheme="minorHAnsi"/>
+          <w:sz w:val="32"/>
+          <w:szCs w:val="32"/>
+        </w:rPr>
+        <w:t xml:space="preserve"> </w:t>
+      </w:r>
+      <w:r>
+        <w:rPr>
+          <w:rFonts w:cstheme="minorHAnsi"/>
+          <w:sz w:val="28"/>
+          <w:szCs w:val="28"/>
+        </w:rPr>
+        <w:t>Para</w:t>
+      </w:r>
+      <w:r>
+        <w:rPr>
+          <w:rFonts w:cstheme="minorHAnsi"/>
+          <w:sz w:val="28"/>
+          <w:szCs w:val="28"/>
+        </w:rPr>
+        <w:t xml:space="preserve"> comenzar con las especificaciones del juego descripto anteriormente, podemos decir que usamos un paradigma de programación orientado a objetos, lo que nos permite definir e identificar a los objetos frente a otros. Está dividido en clases, las cuales se encargan de definir las propiedades y comportamiento de un objeto concreto. El objeto es una instancia de la clase, con los comportamientos y propiedades asignados en la misma. </w:t>
+      </w:r>
+    </w:p>
+    <w:p>
+      <w:pPr>
+        <w:rPr>
+          <w:rFonts w:cstheme="minorHAnsi"/>
+          <w:sz w:val="28"/>
+          <w:szCs w:val="28"/>
+        </w:rPr>
+      </w:pPr>
+      <w:r>
+        <w:rPr>
+          <w:rFonts w:cstheme="minorHAnsi"/>
+          <w:sz w:val="28"/>
+          <w:szCs w:val="28"/>
+        </w:rPr>
+        <w:t>Principalmente para la programación del juego, utilizamos</w:t>
+      </w:r>
+      <w:r>
+        <w:rPr>
+          <w:rFonts w:cstheme="minorHAnsi"/>
+          <w:sz w:val="28"/>
+          <w:szCs w:val="28"/>
+        </w:rPr>
+        <w:t xml:space="preserve"> </w:t>
+      </w:r>
+      <w:proofErr w:type="spellStart"/>
+      <w:r>
+        <w:rPr>
+          <w:rFonts w:cstheme="minorHAnsi"/>
+          <w:sz w:val="28"/>
+          <w:szCs w:val="28"/>
+        </w:rPr>
+        <w:t>Pygame</w:t>
+      </w:r>
+      <w:proofErr w:type="spellEnd"/>
+      <w:r>
+        <w:rPr>
+          <w:rFonts w:cstheme="minorHAnsi"/>
+          <w:sz w:val="28"/>
+          <w:szCs w:val="28"/>
+        </w:rPr>
+        <w:t xml:space="preserve">, que es una librería propiamente del lenguaje de programación </w:t>
+      </w:r>
+      <w:proofErr w:type="spellStart"/>
+      <w:r>
+        <w:rPr>
+          <w:rFonts w:cstheme="minorHAnsi"/>
+          <w:sz w:val="28"/>
+          <w:szCs w:val="28"/>
+        </w:rPr>
+        <w:t>Python</w:t>
+      </w:r>
+      <w:proofErr w:type="spellEnd"/>
+      <w:r>
+        <w:rPr>
+          <w:rFonts w:cstheme="minorHAnsi"/>
+          <w:sz w:val="28"/>
+          <w:szCs w:val="28"/>
+        </w:rPr>
+        <w:t xml:space="preserve">, de fuente abierta y gratuita. </w:t>
+      </w:r>
+      <w:proofErr w:type="spellStart"/>
+      <w:r>
+        <w:rPr>
+          <w:rFonts w:cstheme="minorHAnsi"/>
+          <w:sz w:val="28"/>
+          <w:szCs w:val="28"/>
+        </w:rPr>
+        <w:t>Pygame</w:t>
+      </w:r>
+      <w:proofErr w:type="spellEnd"/>
+      <w:r>
+        <w:rPr>
+          <w:rFonts w:cstheme="minorHAnsi"/>
+          <w:sz w:val="28"/>
+          <w:szCs w:val="28"/>
+        </w:rPr>
+        <w:t xml:space="preserve"> resulta muy versátil, ya que se ejecuta en casi cualquier plataforma y sistema operativo y trae consigo diversas herramientas que son de gran utilidad y hacen más fácil el desarrollo del juego.</w:t>
+      </w:r>
+    </w:p>
+    <w:p>
+      <w:pPr>
+        <w:rPr>
+          <w:rFonts w:cstheme="minorHAnsi"/>
+          <w:sz w:val="28"/>
+          <w:szCs w:val="28"/>
+        </w:rPr>
+      </w:pPr>
+    </w:p>
+    <w:p>
+      <w:pPr>
+        <w:rPr>
+          <w:rFonts w:cstheme="minorHAnsi"/>
+          <w:sz w:val="28"/>
+          <w:szCs w:val="28"/>
+        </w:rPr>
+      </w:pPr>
+    </w:p>
+    <w:p>
+      <w:pPr>
+        <w:rPr>
+          <w:rFonts w:cstheme="minorHAnsi"/>
+          <w:sz w:val="28"/>
+          <w:szCs w:val="28"/>
+        </w:rPr>
+      </w:pPr>
+      <w:r>
+        <w:rPr>
+          <w:rFonts w:cstheme="minorHAnsi"/>
+          <w:sz w:val="28"/>
+          <w:szCs w:val="28"/>
+        </w:rPr>
+        <w:t>ACA IRIA EL DIAGRAMA DE CLASES</w:t>
+      </w:r>
+      <w:r>
+        <w:rPr>
+          <w:rFonts w:cstheme="minorHAnsi"/>
+          <w:sz w:val="28"/>
+          <w:szCs w:val="28"/>
+        </w:rPr>
+        <w:t xml:space="preserve"> </w:t>
+      </w:r>
+    </w:p>
+    <w:p>
+      <w:pPr>
+        <w:rPr>
+          <w:rFonts w:cstheme="minorHAnsi"/>
+          <w:sz w:val="28"/>
+          <w:szCs w:val="28"/>
+        </w:rPr>
+      </w:pPr>
+    </w:p>
+    <w:p>
+      <w:pPr>
+        <w:rPr>
+          <w:rFonts w:cstheme="minorHAnsi"/>
+          <w:sz w:val="28"/>
+          <w:szCs w:val="28"/>
+        </w:rPr>
+      </w:pPr>
+    </w:p>
+    <w:p>
+      <w:pPr>
+        <w:rPr>
+          <w:rFonts w:cstheme="minorHAnsi"/>
+          <w:sz w:val="28"/>
+          <w:szCs w:val="28"/>
         </w:rPr>
       </w:pPr>
     </w:p>
@@ -2301,7 +2577,16 @@
           <w:sz w:val="28"/>
           <w:szCs w:val="28"/>
         </w:rPr>
-        <w:t>) periódicamente y se ejecutan versiones y pruebas automáticas, detectando  al instante cualquier error funcional</w:t>
+        <w:t xml:space="preserve">) </w:t>
+      </w:r>
+      <w:r>
+        <w:rPr>
+          <w:rFonts w:cstheme="minorHAnsi"/>
+          <w:sz w:val="28"/>
+          <w:szCs w:val="28"/>
+        </w:rPr>
+        <w:lastRenderedPageBreak/>
+        <w:t>periódicamente y se ejecutan versiones y pruebas automáticas, detectando  al instante cualquier error funcional</w:t>
       </w:r>
       <w:r>
         <w:rPr>
@@ -2319,6 +2604,26 @@
         </w:rPr>
         <w:t>e integración y mejorando la calidad del software.</w:t>
       </w:r>
+    </w:p>
+    <w:p>
+      <w:pPr>
+        <w:rPr>
+          <w:rFonts w:cstheme="minorHAnsi"/>
+          <w:sz w:val="28"/>
+          <w:szCs w:val="28"/>
+        </w:rPr>
+      </w:pPr>
+    </w:p>
+    <w:p>
+      <w:pPr>
+        <w:rPr>
+          <w:rFonts w:cstheme="minorHAnsi"/>
+          <w:sz w:val="28"/>
+          <w:szCs w:val="28"/>
+        </w:rPr>
+      </w:pPr>
+      <w:bookmarkStart w:id="0" w:name="_GoBack"/>
+      <w:bookmarkEnd w:id="0"/>
     </w:p>
     <w:p>
       <w:pPr>
@@ -2330,9 +2635,7 @@
           <w:u w:val="single"/>
         </w:rPr>
       </w:pPr>
-    </w:p>
-    <w:p>
-      <w:pPr>
+      <w:r>
         <w:rPr>
           <w:rFonts w:cstheme="minorHAnsi"/>
           <w:i/>
@@ -2340,126 +2643,6 @@
           <w:szCs w:val="36"/>
           <w:u w:val="single"/>
         </w:rPr>
-      </w:pPr>
-    </w:p>
-    <w:p>
-      <w:pPr>
-        <w:rPr>
-          <w:rFonts w:cstheme="minorHAnsi"/>
-          <w:i/>
-          <w:sz w:val="36"/>
-          <w:szCs w:val="36"/>
-          <w:u w:val="single"/>
-        </w:rPr>
-      </w:pPr>
-    </w:p>
-    <w:p>
-      <w:pPr>
-        <w:rPr>
-          <w:rFonts w:cstheme="minorHAnsi"/>
-          <w:i/>
-          <w:sz w:val="36"/>
-          <w:szCs w:val="36"/>
-          <w:u w:val="single"/>
-        </w:rPr>
-      </w:pPr>
-    </w:p>
-    <w:p>
-      <w:pPr>
-        <w:rPr>
-          <w:rFonts w:cstheme="minorHAnsi"/>
-          <w:i/>
-          <w:sz w:val="36"/>
-          <w:szCs w:val="36"/>
-          <w:u w:val="single"/>
-        </w:rPr>
-      </w:pPr>
-    </w:p>
-    <w:p>
-      <w:pPr>
-        <w:rPr>
-          <w:rFonts w:cstheme="minorHAnsi"/>
-          <w:i/>
-          <w:sz w:val="36"/>
-          <w:szCs w:val="36"/>
-          <w:u w:val="single"/>
-        </w:rPr>
-      </w:pPr>
-    </w:p>
-    <w:p>
-      <w:pPr>
-        <w:rPr>
-          <w:rFonts w:cstheme="minorHAnsi"/>
-          <w:i/>
-          <w:sz w:val="36"/>
-          <w:szCs w:val="36"/>
-          <w:u w:val="single"/>
-        </w:rPr>
-      </w:pPr>
-    </w:p>
-    <w:p>
-      <w:pPr>
-        <w:rPr>
-          <w:rFonts w:cstheme="minorHAnsi"/>
-          <w:i/>
-          <w:sz w:val="36"/>
-          <w:szCs w:val="36"/>
-          <w:u w:val="single"/>
-        </w:rPr>
-      </w:pPr>
-    </w:p>
-    <w:p>
-      <w:pPr>
-        <w:rPr>
-          <w:rFonts w:cstheme="minorHAnsi"/>
-          <w:i/>
-          <w:sz w:val="36"/>
-          <w:szCs w:val="36"/>
-          <w:u w:val="single"/>
-        </w:rPr>
-      </w:pPr>
-    </w:p>
-    <w:p>
-      <w:pPr>
-        <w:rPr>
-          <w:rFonts w:cstheme="minorHAnsi"/>
-          <w:i/>
-          <w:sz w:val="36"/>
-          <w:szCs w:val="36"/>
-          <w:u w:val="single"/>
-        </w:rPr>
-      </w:pPr>
-    </w:p>
-    <w:p>
-      <w:pPr>
-        <w:rPr>
-          <w:rFonts w:cstheme="minorHAnsi"/>
-          <w:i/>
-          <w:sz w:val="36"/>
-          <w:szCs w:val="36"/>
-          <w:u w:val="single"/>
-        </w:rPr>
-      </w:pPr>
-    </w:p>
-    <w:p>
-      <w:pPr>
-        <w:rPr>
-          <w:rFonts w:cstheme="minorHAnsi"/>
-          <w:i/>
-          <w:sz w:val="36"/>
-          <w:szCs w:val="36"/>
-          <w:u w:val="single"/>
-        </w:rPr>
-      </w:pPr>
-      <w:r>
-        <w:rPr>
-          <w:rFonts w:cstheme="minorHAnsi"/>
-          <w:i/>
-          <w:sz w:val="36"/>
-          <w:szCs w:val="36"/>
-          <w:u w:val="single"/>
-        </w:rPr>
-        <w:lastRenderedPageBreak/>
         <w:t>Conclusiones</w:t>
       </w:r>
     </w:p>
@@ -2661,8 +2844,8 @@
     <w:p>
       <w:pPr>
         <w:rPr>
-          <w:rFonts w:cstheme="minorHAnsi"/>
-          <w:color w:val="006621"/>
+          <w:rStyle w:val="Hipervnculo"/>
+          <w:rFonts w:cstheme="minorHAnsi"/>
           <w:sz w:val="21"/>
           <w:szCs w:val="21"/>
           <w:shd w:val="clear" w:color="auto" w:fill="FFFFFF"/>
@@ -2691,6 +2874,18 @@
           <w:shd w:val="clear" w:color="auto" w:fill="FFFFFF"/>
         </w:rPr>
       </w:pPr>
+      <w:hyperlink r:id="rId16" w:history="1">
+        <w:r>
+          <w:rPr>
+            <w:rStyle w:val="Hipervnculo"/>
+            <w:rFonts w:cstheme="minorHAnsi"/>
+            <w:sz w:val="21"/>
+            <w:szCs w:val="21"/>
+            <w:shd w:val="clear" w:color="auto" w:fill="FFFFFF"/>
+          </w:rPr>
+          <w:t>https://www.pygame.org/wiki/about</w:t>
+        </w:r>
+      </w:hyperlink>
     </w:p>
     <w:p>
       <w:pPr>
@@ -2830,17 +3025,7 @@
           <w:sz w:val="28"/>
           <w:szCs w:val="28"/>
         </w:rPr>
-        <w:t>Sta</w:t>
-      </w:r>
-      <w:bookmarkStart w:id="0" w:name="_GoBack"/>
-      <w:bookmarkEnd w:id="0"/>
-      <w:r>
-        <w:rPr>
-          <w:rFonts w:cstheme="minorHAnsi"/>
-          <w:sz w:val="28"/>
-          <w:szCs w:val="28"/>
-        </w:rPr>
-        <w:t>ckoverflow</w:t>
+        <w:t>Stackoverflow</w:t>
       </w:r>
       <w:proofErr w:type="spellEnd"/>
       <w:r>
@@ -3569,6 +3754,32 @@
       <w:u w:val="single"/>
     </w:rPr>
   </w:style>
+  <w:style w:type="table" w:styleId="Tablaconcuadrcula">
+    <w:name w:val="Table Grid"/>
+    <w:basedOn w:val="Tablanormal"/>
+    <w:uiPriority w:val="39"/>
+    <w:rsid w:val="00BD2D86"/>
+    <w:pPr>
+      <w:spacing w:after="0" w:line="240" w:lineRule="auto"/>
+    </w:pPr>
+    <w:tblPr>
+      <w:tblInd w:w="0" w:type="dxa"/>
+      <w:tblBorders>
+        <w:top w:val="single" w:sz="4" w:space="0" w:color="auto"/>
+        <w:left w:val="single" w:sz="4" w:space="0" w:color="auto"/>
+        <w:bottom w:val="single" w:sz="4" w:space="0" w:color="auto"/>
+        <w:right w:val="single" w:sz="4" w:space="0" w:color="auto"/>
+        <w:insideH w:val="single" w:sz="4" w:space="0" w:color="auto"/>
+        <w:insideV w:val="single" w:sz="4" w:space="0" w:color="auto"/>
+      </w:tblBorders>
+      <w:tblCellMar>
+        <w:top w:w="0" w:type="dxa"/>
+        <w:left w:w="108" w:type="dxa"/>
+        <w:bottom w:w="0" w:type="dxa"/>
+        <w:right w:w="108" w:type="dxa"/>
+      </w:tblCellMar>
+    </w:tblPr>
+  </w:style>
 </w:styles>
 </file>
 

</xml_diff>